<commit_message>
added session 2 program "arithmetic operation and arithmetic operation with user input"
</commit_message>
<xml_diff>
--- a/Operating System.docx
+++ b/Operating System.docx
@@ -437,27 +437,7 @@
           <w:bCs/>
           <w:color w:val="000000" w:themeColor="text1"/>
         </w:rPr>
-        <w:t>cd</w:t>
-      </w:r>
-      <w:proofErr w:type="gramStart"/>
-      <w:r>
-        <w:rPr>
-          <w:rFonts w:ascii="Arial" w:hAnsi="Arial" w:cs="Arial"/>
-          <w:b/>
-          <w:bCs/>
-          <w:color w:val="000000" w:themeColor="text1"/>
-        </w:rPr>
-        <w:t xml:space="preserve"> ..</w:t>
-      </w:r>
-      <w:proofErr w:type="gramEnd"/>
-      <w:r>
-        <w:rPr>
-          <w:rFonts w:ascii="Arial" w:hAnsi="Arial" w:cs="Arial"/>
-          <w:b/>
-          <w:bCs/>
-          <w:color w:val="000000" w:themeColor="text1"/>
-        </w:rPr>
-        <w:t xml:space="preserve"> : - </w:t>
+        <w:t xml:space="preserve">cd .. : - </w:t>
       </w:r>
       <w:r>
         <w:rPr>
@@ -488,19 +468,8 @@
           <w:bCs/>
           <w:color w:val="000000" w:themeColor="text1"/>
         </w:rPr>
-        <w:t xml:space="preserve">cd </w:t>
-      </w:r>
-      <w:proofErr w:type="gramStart"/>
-      <w:r>
-        <w:rPr>
-          <w:rFonts w:ascii="Arial" w:hAnsi="Arial" w:cs="Arial"/>
-          <w:b/>
-          <w:bCs/>
-          <w:color w:val="000000" w:themeColor="text1"/>
-        </w:rPr>
-        <w:t>~ :</w:t>
-      </w:r>
-      <w:proofErr w:type="gramEnd"/>
+        <w:t>cd ~ :</w:t>
+      </w:r>
       <w:r>
         <w:rPr>
           <w:rFonts w:ascii="Arial" w:hAnsi="Arial" w:cs="Arial"/>
@@ -523,30 +492,8 @@
         <w:rPr>
           <w:rFonts w:ascii="Arial" w:hAnsi="Arial" w:cs="Arial"/>
         </w:rPr>
-        <w:t>If you are currently in /</w:t>
-      </w:r>
-      <w:proofErr w:type="spellStart"/>
-      <w:r>
-        <w:rPr>
-          <w:rFonts w:ascii="Arial" w:hAnsi="Arial" w:cs="Arial"/>
-        </w:rPr>
-        <w:t>usr</w:t>
-      </w:r>
-      <w:proofErr w:type="spellEnd"/>
-      <w:r>
-        <w:rPr>
-          <w:rFonts w:ascii="Arial" w:hAnsi="Arial" w:cs="Arial"/>
-        </w:rPr>
-        <w:t>/local/bin and you type cd ~, you will be returned to your home directory, which might be something like /home/</w:t>
-      </w:r>
-      <w:proofErr w:type="spellStart"/>
-      <w:r>
-        <w:rPr>
-          <w:rFonts w:ascii="Arial" w:hAnsi="Arial" w:cs="Arial"/>
-        </w:rPr>
-        <w:t>your_username</w:t>
-      </w:r>
-      <w:proofErr w:type="spellEnd"/>
+        <w:t>If you are currently in /usr/local/bin and you type cd ~, you will be returned to your home directory, which might be something like /home/your_username</w:t>
+      </w:r>
       <w:r>
         <w:rPr>
           <w:rFonts w:ascii="Arial" w:hAnsi="Arial" w:cs="Arial"/>
@@ -602,25 +549,14 @@
           <w:color w:val="000000" w:themeColor="text1"/>
         </w:rPr>
       </w:pPr>
-      <w:proofErr w:type="spellStart"/>
-      <w:r>
-        <w:rPr>
-          <w:rFonts w:ascii="Arial" w:hAnsi="Arial" w:cs="Arial"/>
-          <w:b/>
-          <w:bCs/>
-          <w:color w:val="000000" w:themeColor="text1"/>
-        </w:rPr>
-        <w:t>cal</w:t>
-      </w:r>
-      <w:proofErr w:type="spellEnd"/>
-      <w:r>
-        <w:rPr>
-          <w:rFonts w:ascii="Arial" w:hAnsi="Arial" w:cs="Arial"/>
-          <w:b/>
-          <w:bCs/>
-          <w:color w:val="000000" w:themeColor="text1"/>
-        </w:rPr>
-        <w:t xml:space="preserve">: - </w:t>
+      <w:r>
+        <w:rPr>
+          <w:rFonts w:ascii="Arial" w:hAnsi="Arial" w:cs="Arial"/>
+          <w:b/>
+          <w:bCs/>
+          <w:color w:val="000000" w:themeColor="text1"/>
+        </w:rPr>
+        <w:t xml:space="preserve">cal: - </w:t>
       </w:r>
       <w:r>
         <w:rPr>
@@ -644,25 +580,14 @@
           <w:color w:val="000000" w:themeColor="text1"/>
         </w:rPr>
       </w:pPr>
-      <w:proofErr w:type="spellStart"/>
-      <w:r>
-        <w:rPr>
-          <w:rFonts w:ascii="Arial" w:hAnsi="Arial" w:cs="Arial"/>
-          <w:b/>
-          <w:bCs/>
-          <w:color w:val="000000" w:themeColor="text1"/>
-        </w:rPr>
-        <w:t>pwd</w:t>
-      </w:r>
-      <w:proofErr w:type="spellEnd"/>
-      <w:r>
-        <w:rPr>
-          <w:rFonts w:ascii="Arial" w:hAnsi="Arial" w:cs="Arial"/>
-          <w:b/>
-          <w:bCs/>
-          <w:color w:val="000000" w:themeColor="text1"/>
-        </w:rPr>
-        <w:t xml:space="preserve">: - </w:t>
+      <w:r>
+        <w:rPr>
+          <w:rFonts w:ascii="Arial" w:hAnsi="Arial" w:cs="Arial"/>
+          <w:b/>
+          <w:bCs/>
+          <w:color w:val="000000" w:themeColor="text1"/>
+        </w:rPr>
+        <w:t xml:space="preserve">pwd: - </w:t>
       </w:r>
       <w:r>
         <w:rPr>
@@ -686,25 +611,14 @@
           <w:color w:val="000000" w:themeColor="text1"/>
         </w:rPr>
       </w:pPr>
-      <w:proofErr w:type="spellStart"/>
-      <w:r>
-        <w:rPr>
-          <w:rFonts w:ascii="Arial" w:hAnsi="Arial" w:cs="Arial"/>
-          <w:b/>
-          <w:bCs/>
-          <w:color w:val="000000" w:themeColor="text1"/>
-        </w:rPr>
-        <w:t>mkdir</w:t>
-      </w:r>
-      <w:proofErr w:type="spellEnd"/>
-      <w:r>
-        <w:rPr>
-          <w:rFonts w:ascii="Arial" w:hAnsi="Arial" w:cs="Arial"/>
-          <w:b/>
-          <w:bCs/>
-          <w:color w:val="000000" w:themeColor="text1"/>
-        </w:rPr>
-        <w:t xml:space="preserve">: - </w:t>
+      <w:r>
+        <w:rPr>
+          <w:rFonts w:ascii="Arial" w:hAnsi="Arial" w:cs="Arial"/>
+          <w:b/>
+          <w:bCs/>
+          <w:color w:val="000000" w:themeColor="text1"/>
+        </w:rPr>
+        <w:t xml:space="preserve">mkdir: - </w:t>
       </w:r>
       <w:r>
         <w:rPr>
@@ -742,23 +656,7 @@
           <w:rFonts w:ascii="Arial" w:hAnsi="Arial" w:cs="Arial"/>
           <w:color w:val="000000" w:themeColor="text1"/>
         </w:rPr>
-        <w:t xml:space="preserve">Make file any of the type. For </w:t>
-      </w:r>
-      <w:proofErr w:type="gramStart"/>
-      <w:r>
-        <w:rPr>
-          <w:rFonts w:ascii="Arial" w:hAnsi="Arial" w:cs="Arial"/>
-          <w:color w:val="000000" w:themeColor="text1"/>
-        </w:rPr>
-        <w:t>Example</w:t>
-      </w:r>
-      <w:proofErr w:type="gramEnd"/>
-      <w:r>
-        <w:rPr>
-          <w:rFonts w:ascii="Arial" w:hAnsi="Arial" w:cs="Arial"/>
-          <w:color w:val="000000" w:themeColor="text1"/>
-        </w:rPr>
-        <w:t xml:space="preserve"> if you want to create testing.txt then write touch testing.txt</w:t>
+        <w:t>Make file any of the type. For Example if you want to create testing.txt then write touch testing.txt</w:t>
       </w:r>
     </w:p>
     <w:p>
@@ -775,25 +673,14 @@
           <w:color w:val="000000" w:themeColor="text1"/>
         </w:rPr>
       </w:pPr>
-      <w:proofErr w:type="spellStart"/>
-      <w:r>
-        <w:rPr>
-          <w:rFonts w:ascii="Arial" w:hAnsi="Arial" w:cs="Arial"/>
-          <w:b/>
-          <w:bCs/>
-          <w:color w:val="000000" w:themeColor="text1"/>
-        </w:rPr>
-        <w:t>rmdir</w:t>
-      </w:r>
-      <w:proofErr w:type="spellEnd"/>
-      <w:r>
-        <w:rPr>
-          <w:rFonts w:ascii="Arial" w:hAnsi="Arial" w:cs="Arial"/>
-          <w:b/>
-          <w:bCs/>
-          <w:color w:val="000000" w:themeColor="text1"/>
-        </w:rPr>
-        <w:t>:</w:t>
+      <w:r>
+        <w:rPr>
+          <w:rFonts w:ascii="Arial" w:hAnsi="Arial" w:cs="Arial"/>
+          <w:b/>
+          <w:bCs/>
+          <w:color w:val="000000" w:themeColor="text1"/>
+        </w:rPr>
+        <w:t>rmdir:</w:t>
       </w:r>
       <w:r>
         <w:rPr>
@@ -947,25 +834,14 @@
           <w:color w:val="000000" w:themeColor="text1"/>
         </w:rPr>
       </w:pPr>
-      <w:proofErr w:type="spellStart"/>
-      <w:r>
-        <w:rPr>
-          <w:rFonts w:ascii="Arial" w:hAnsi="Arial" w:cs="Arial"/>
-          <w:b/>
-          <w:bCs/>
-          <w:color w:val="000000" w:themeColor="text1"/>
-        </w:rPr>
-        <w:t>cat</w:t>
-      </w:r>
-      <w:proofErr w:type="spellEnd"/>
-      <w:r>
-        <w:rPr>
-          <w:rFonts w:ascii="Arial" w:hAnsi="Arial" w:cs="Arial"/>
-          <w:b/>
-          <w:bCs/>
-          <w:color w:val="000000" w:themeColor="text1"/>
-        </w:rPr>
-        <w:t xml:space="preserve">: - </w:t>
+      <w:r>
+        <w:rPr>
+          <w:rFonts w:ascii="Arial" w:hAnsi="Arial" w:cs="Arial"/>
+          <w:b/>
+          <w:bCs/>
+          <w:color w:val="000000" w:themeColor="text1"/>
+        </w:rPr>
+        <w:t xml:space="preserve">cat: - </w:t>
       </w:r>
       <w:r>
         <w:rPr>
@@ -1540,13 +1416,7 @@
       </w:pPr>
       <w:r>
         <w:lastRenderedPageBreak/>
-        <w:t xml:space="preserve">Q1. </w:t>
-      </w:r>
-      <w:r>
-        <w:t>Write sell script for creating a variable</w:t>
-      </w:r>
-      <w:r>
-        <w:t>.</w:t>
+        <w:t>Q1. Write sell script for creating a variable.</w:t>
       </w:r>
     </w:p>
     <w:p/>
@@ -1667,19 +1537,7 @@
       </w:r>
       <w:r>
         <w:lastRenderedPageBreak/>
-        <w:t xml:space="preserve">Q2. </w:t>
-      </w:r>
-      <w:r>
-        <w:t>Write shell script to</w:t>
-      </w:r>
-      <w:r>
-        <w:t xml:space="preserve"> add two</w:t>
-      </w:r>
-      <w:r>
-        <w:t xml:space="preserve"> number</w:t>
-      </w:r>
-      <w:r>
-        <w:t>.</w:t>
+        <w:t>Q2. Write shell script to add two number.</w:t>
       </w:r>
     </w:p>
     <w:p/>
@@ -1808,10 +1666,7 @@
       </w:pPr>
       <w:r>
         <w:lastRenderedPageBreak/>
-        <w:t xml:space="preserve">Q3. </w:t>
-      </w:r>
-      <w:r>
-        <w:t>Write shell script to demonstrate the case structure.</w:t>
+        <w:t>Q3. Write shell script to demonstrate the case structure.</w:t>
       </w:r>
     </w:p>
     <w:p>
@@ -1959,10 +1814,7 @@
       </w:pPr>
       <w:r>
         <w:lastRenderedPageBreak/>
-        <w:t xml:space="preserve">Q4. </w:t>
-      </w:r>
-      <w:r>
-        <w:t>Write shell script to check two number are equal or not.</w:t>
+        <w:t>Q4. Write shell script to check two number are equal or not.</w:t>
       </w:r>
     </w:p>
     <w:p>
@@ -2224,6 +2076,229 @@
           <w:color w:val="000000" w:themeColor="text1"/>
         </w:rPr>
       </w:pPr>
+      <w:r>
+        <w:rPr>
+          <w:rFonts w:ascii="Arial" w:hAnsi="Arial" w:cs="Arial"/>
+          <w:color w:val="000000" w:themeColor="text1"/>
+        </w:rPr>
+        <w:br w:type="page"/>
+      </w:r>
+    </w:p>
+    <w:p>
+      <w:pPr>
+        <w:pStyle w:val="Heading2"/>
+      </w:pPr>
+      <w:r>
+        <w:lastRenderedPageBreak/>
+        <w:t>Q. Write a bash script to perform Arithmetic operation.</w:t>
+      </w:r>
+    </w:p>
+    <w:p>
+      <w:pPr>
+        <w:rPr>
+          <w:rFonts w:ascii="Arial" w:hAnsi="Arial" w:cs="Arial"/>
+          <w:color w:val="000000" w:themeColor="text1"/>
+        </w:rPr>
+      </w:pPr>
+      <w:r>
+        <w:rPr>
+          <w:rFonts w:ascii="Arial" w:hAnsi="Arial" w:cs="Arial"/>
+          <w:color w:val="000000" w:themeColor="text1"/>
+        </w:rPr>
+        <w:drawing>
+          <wp:inline distT="0" distB="0" distL="0" distR="0" wp14:anchorId="07E3390D" wp14:editId="36783CC7">
+            <wp:extent cx="6858000" cy="5361305"/>
+            <wp:effectExtent l="0" t="0" r="0" b="0"/>
+            <wp:docPr id="6" name="Picture 6"/>
+            <wp:cNvGraphicFramePr>
+              <a:graphicFrameLocks xmlns:a="http://schemas.openxmlformats.org/drawingml/2006/main" noChangeAspect="1"/>
+            </wp:cNvGraphicFramePr>
+            <a:graphic xmlns:a="http://schemas.openxmlformats.org/drawingml/2006/main">
+              <a:graphicData uri="http://schemas.openxmlformats.org/drawingml/2006/picture">
+                <pic:pic xmlns:pic="http://schemas.openxmlformats.org/drawingml/2006/picture">
+                  <pic:nvPicPr>
+                    <pic:cNvPr id="1" name=""/>
+                    <pic:cNvPicPr/>
+                  </pic:nvPicPr>
+                  <pic:blipFill>
+                    <a:blip r:embed="rId20"/>
+                    <a:stretch>
+                      <a:fillRect/>
+                    </a:stretch>
+                  </pic:blipFill>
+                  <pic:spPr>
+                    <a:xfrm>
+                      <a:off x="0" y="0"/>
+                      <a:ext cx="6858000" cy="5361305"/>
+                    </a:xfrm>
+                    <a:prstGeom prst="rect">
+                      <a:avLst/>
+                    </a:prstGeom>
+                  </pic:spPr>
+                </pic:pic>
+              </a:graphicData>
+            </a:graphic>
+          </wp:inline>
+        </w:drawing>
+      </w:r>
+    </w:p>
+    <w:p>
+      <w:pPr>
+        <w:rPr>
+          <w:rFonts w:ascii="Arial" w:hAnsi="Arial" w:cs="Arial"/>
+          <w:color w:val="000000" w:themeColor="text1"/>
+        </w:rPr>
+      </w:pPr>
+      <w:r>
+        <w:rPr>
+          <w:rFonts w:ascii="Arial" w:hAnsi="Arial" w:cs="Arial"/>
+          <w:color w:val="000000" w:themeColor="text1"/>
+        </w:rPr>
+        <w:drawing>
+          <wp:inline distT="0" distB="0" distL="0" distR="0" wp14:anchorId="0627149A" wp14:editId="03FC054E">
+            <wp:extent cx="6858000" cy="1146810"/>
+            <wp:effectExtent l="0" t="0" r="0" b="0"/>
+            <wp:docPr id="7" name="Picture 7"/>
+            <wp:cNvGraphicFramePr>
+              <a:graphicFrameLocks xmlns:a="http://schemas.openxmlformats.org/drawingml/2006/main" noChangeAspect="1"/>
+            </wp:cNvGraphicFramePr>
+            <a:graphic xmlns:a="http://schemas.openxmlformats.org/drawingml/2006/main">
+              <a:graphicData uri="http://schemas.openxmlformats.org/drawingml/2006/picture">
+                <pic:pic xmlns:pic="http://schemas.openxmlformats.org/drawingml/2006/picture">
+                  <pic:nvPicPr>
+                    <pic:cNvPr id="1" name=""/>
+                    <pic:cNvPicPr/>
+                  </pic:nvPicPr>
+                  <pic:blipFill>
+                    <a:blip r:embed="rId21"/>
+                    <a:stretch>
+                      <a:fillRect/>
+                    </a:stretch>
+                  </pic:blipFill>
+                  <pic:spPr>
+                    <a:xfrm>
+                      <a:off x="0" y="0"/>
+                      <a:ext cx="6858000" cy="1146810"/>
+                    </a:xfrm>
+                    <a:prstGeom prst="rect">
+                      <a:avLst/>
+                    </a:prstGeom>
+                  </pic:spPr>
+                </pic:pic>
+              </a:graphicData>
+            </a:graphic>
+          </wp:inline>
+        </w:drawing>
+      </w:r>
+      <w:r>
+        <w:rPr>
+          <w:rFonts w:ascii="Arial" w:hAnsi="Arial" w:cs="Arial"/>
+          <w:color w:val="000000" w:themeColor="text1"/>
+        </w:rPr>
+        <w:br/>
+      </w:r>
+    </w:p>
+    <w:p>
+      <w:pPr>
+        <w:rPr>
+          <w:rFonts w:ascii="Arial" w:hAnsi="Arial" w:cs="Arial"/>
+          <w:color w:val="000000" w:themeColor="text1"/>
+        </w:rPr>
+      </w:pPr>
+      <w:r>
+        <w:rPr>
+          <w:rFonts w:ascii="Arial" w:hAnsi="Arial" w:cs="Arial"/>
+          <w:color w:val="000000" w:themeColor="text1"/>
+        </w:rPr>
+        <w:br w:type="page"/>
+      </w:r>
+    </w:p>
+    <w:p>
+      <w:pPr>
+        <w:pStyle w:val="Heading2"/>
+      </w:pPr>
+      <w:r>
+        <w:lastRenderedPageBreak/>
+        <w:t>Q. Write a bash script program to perform Arithmetic operation with user input.</w:t>
+      </w:r>
+    </w:p>
+    <w:p>
+      <w:r>
+        <w:drawing>
+          <wp:inline distT="0" distB="0" distL="0" distR="0" wp14:anchorId="762DE4E2" wp14:editId="5A563B1D">
+            <wp:extent cx="6858000" cy="5499100"/>
+            <wp:effectExtent l="0" t="0" r="0" b="6350"/>
+            <wp:docPr id="8" name="Picture 8"/>
+            <wp:cNvGraphicFramePr>
+              <a:graphicFrameLocks xmlns:a="http://schemas.openxmlformats.org/drawingml/2006/main" noChangeAspect="1"/>
+            </wp:cNvGraphicFramePr>
+            <a:graphic xmlns:a="http://schemas.openxmlformats.org/drawingml/2006/main">
+              <a:graphicData uri="http://schemas.openxmlformats.org/drawingml/2006/picture">
+                <pic:pic xmlns:pic="http://schemas.openxmlformats.org/drawingml/2006/picture">
+                  <pic:nvPicPr>
+                    <pic:cNvPr id="1" name=""/>
+                    <pic:cNvPicPr/>
+                  </pic:nvPicPr>
+                  <pic:blipFill>
+                    <a:blip r:embed="rId22"/>
+                    <a:stretch>
+                      <a:fillRect/>
+                    </a:stretch>
+                  </pic:blipFill>
+                  <pic:spPr>
+                    <a:xfrm>
+                      <a:off x="0" y="0"/>
+                      <a:ext cx="6858000" cy="5499100"/>
+                    </a:xfrm>
+                    <a:prstGeom prst="rect">
+                      <a:avLst/>
+                    </a:prstGeom>
+                  </pic:spPr>
+                </pic:pic>
+              </a:graphicData>
+            </a:graphic>
+          </wp:inline>
+        </w:drawing>
+      </w:r>
+    </w:p>
+    <w:p>
+      <w:r>
+        <w:drawing>
+          <wp:inline distT="0" distB="0" distL="0" distR="0" wp14:anchorId="5431BC02" wp14:editId="1AB88B04">
+            <wp:extent cx="6858000" cy="2075815"/>
+            <wp:effectExtent l="0" t="0" r="0" b="635"/>
+            <wp:docPr id="9" name="Picture 9"/>
+            <wp:cNvGraphicFramePr>
+              <a:graphicFrameLocks xmlns:a="http://schemas.openxmlformats.org/drawingml/2006/main" noChangeAspect="1"/>
+            </wp:cNvGraphicFramePr>
+            <a:graphic xmlns:a="http://schemas.openxmlformats.org/drawingml/2006/main">
+              <a:graphicData uri="http://schemas.openxmlformats.org/drawingml/2006/picture">
+                <pic:pic xmlns:pic="http://schemas.openxmlformats.org/drawingml/2006/picture">
+                  <pic:nvPicPr>
+                    <pic:cNvPr id="1" name=""/>
+                    <pic:cNvPicPr/>
+                  </pic:nvPicPr>
+                  <pic:blipFill>
+                    <a:blip r:embed="rId23"/>
+                    <a:stretch>
+                      <a:fillRect/>
+                    </a:stretch>
+                  </pic:blipFill>
+                  <pic:spPr>
+                    <a:xfrm>
+                      <a:off x="0" y="0"/>
+                      <a:ext cx="6858000" cy="2075815"/>
+                    </a:xfrm>
+                    <a:prstGeom prst="rect">
+                      <a:avLst/>
+                    </a:prstGeom>
+                  </pic:spPr>
+                </pic:pic>
+              </a:graphicData>
+            </a:graphic>
+          </wp:inline>
+        </w:drawing>
+      </w:r>
     </w:p>
     <w:sectPr>
       <w:pgSz w:w="12240" w:h="15840"/>
@@ -3543,6 +3618,28 @@
       <w:szCs w:val="32"/>
     </w:rPr>
   </w:style>
+  <w:style w:type="paragraph" w:styleId="Heading2">
+    <w:name w:val="heading 2"/>
+    <w:basedOn w:val="Normal"/>
+    <w:next w:val="Normal"/>
+    <w:link w:val="Heading2Char"/>
+    <w:uiPriority w:val="9"/>
+    <w:unhideWhenUsed/>
+    <w:qFormat/>
+    <w:rsid w:val="00EB32E0"/>
+    <w:pPr>
+      <w:keepNext/>
+      <w:keepLines/>
+      <w:spacing w:before="40" w:after="0"/>
+      <w:outlineLvl w:val="1"/>
+    </w:pPr>
+    <w:rPr>
+      <w:rFonts w:asciiTheme="majorHAnsi" w:eastAsiaTheme="majorEastAsia" w:hAnsiTheme="majorHAnsi" w:cstheme="majorBidi"/>
+      <w:color w:val="2F5496" w:themeColor="accent1" w:themeShade="BF"/>
+      <w:sz w:val="26"/>
+      <w:szCs w:val="26"/>
+    </w:rPr>
+  </w:style>
   <w:style w:type="character" w:default="1" w:styleId="DefaultParagraphFont">
     <w:name w:val="Default Paragraph Font"/>
     <w:uiPriority w:val="1"/>
@@ -3609,6 +3706,19 @@
       <w:color w:val="2F5496" w:themeColor="accent1" w:themeShade="BF"/>
       <w:sz w:val="32"/>
       <w:szCs w:val="32"/>
+    </w:rPr>
+  </w:style>
+  <w:style w:type="character" w:customStyle="1" w:styleId="Heading2Char">
+    <w:name w:val="Heading 2 Char"/>
+    <w:basedOn w:val="DefaultParagraphFont"/>
+    <w:link w:val="Heading2"/>
+    <w:uiPriority w:val="9"/>
+    <w:rsid w:val="00EB32E0"/>
+    <w:rPr>
+      <w:rFonts w:asciiTheme="majorHAnsi" w:eastAsiaTheme="majorEastAsia" w:hAnsiTheme="majorHAnsi" w:cstheme="majorBidi"/>
+      <w:color w:val="2F5496" w:themeColor="accent1" w:themeShade="BF"/>
+      <w:sz w:val="26"/>
+      <w:szCs w:val="26"/>
     </w:rPr>
   </w:style>
 </w:styles>

</xml_diff>

<commit_message>
write bash script to perform relational operation and updated the docs
</commit_message>
<xml_diff>
--- a/Operating System.docx
+++ b/Operating System.docx
@@ -2103,6 +2103,7 @@
       <w:r>
         <w:rPr>
           <w:rFonts w:ascii="Arial" w:hAnsi="Arial" w:cs="Arial"/>
+          <w:noProof/>
           <w:color w:val="000000" w:themeColor="text1"/>
         </w:rPr>
         <w:drawing>
@@ -2152,6 +2153,7 @@
       <w:r>
         <w:rPr>
           <w:rFonts w:ascii="Arial" w:hAnsi="Arial" w:cs="Arial"/>
+          <w:noProof/>
           <w:color w:val="000000" w:themeColor="text1"/>
         </w:rPr>
         <w:drawing>
@@ -2224,6 +2226,9 @@
     </w:p>
     <w:p>
       <w:r>
+        <w:rPr>
+          <w:noProof/>
+        </w:rPr>
         <w:drawing>
           <wp:inline distT="0" distB="0" distL="0" distR="0" wp14:anchorId="762DE4E2" wp14:editId="5A563B1D">
             <wp:extent cx="6858000" cy="5499100"/>
@@ -2263,6 +2268,9 @@
     </w:p>
     <w:p>
       <w:r>
+        <w:rPr>
+          <w:noProof/>
+        </w:rPr>
         <w:drawing>
           <wp:inline distT="0" distB="0" distL="0" distR="0" wp14:anchorId="5431BC02" wp14:editId="1AB88B04">
             <wp:extent cx="6858000" cy="2075815"/>
@@ -2288,6 +2296,138 @@
                     <a:xfrm>
                       <a:off x="0" y="0"/>
                       <a:ext cx="6858000" cy="2075815"/>
+                    </a:xfrm>
+                    <a:prstGeom prst="rect">
+                      <a:avLst/>
+                    </a:prstGeom>
+                  </pic:spPr>
+                </pic:pic>
+              </a:graphicData>
+            </a:graphic>
+          </wp:inline>
+        </w:drawing>
+      </w:r>
+    </w:p>
+    <w:p>
+      <w:r>
+        <w:br w:type="page"/>
+      </w:r>
+    </w:p>
+    <w:p>
+      <w:pPr>
+        <w:pStyle w:val="Heading2"/>
+      </w:pPr>
+      <w:r>
+        <w:lastRenderedPageBreak/>
+        <w:t>Q. Write bash script program to perform relational operator</w:t>
+      </w:r>
+    </w:p>
+    <w:p>
+      <w:r>
+        <w:drawing>
+          <wp:inline distT="0" distB="0" distL="0" distR="0" wp14:anchorId="12539C2F" wp14:editId="34FECAF9">
+            <wp:extent cx="6858000" cy="8747760"/>
+            <wp:effectExtent l="0" t="0" r="0" b="0"/>
+            <wp:docPr id="10" name="Picture 10"/>
+            <wp:cNvGraphicFramePr>
+              <a:graphicFrameLocks xmlns:a="http://schemas.openxmlformats.org/drawingml/2006/main" noChangeAspect="1"/>
+            </wp:cNvGraphicFramePr>
+            <a:graphic xmlns:a="http://schemas.openxmlformats.org/drawingml/2006/main">
+              <a:graphicData uri="http://schemas.openxmlformats.org/drawingml/2006/picture">
+                <pic:pic xmlns:pic="http://schemas.openxmlformats.org/drawingml/2006/picture">
+                  <pic:nvPicPr>
+                    <pic:cNvPr id="1" name=""/>
+                    <pic:cNvPicPr/>
+                  </pic:nvPicPr>
+                  <pic:blipFill>
+                    <a:blip r:embed="rId24"/>
+                    <a:stretch>
+                      <a:fillRect/>
+                    </a:stretch>
+                  </pic:blipFill>
+                  <pic:spPr>
+                    <a:xfrm>
+                      <a:off x="0" y="0"/>
+                      <a:ext cx="6858000" cy="8747760"/>
+                    </a:xfrm>
+                    <a:prstGeom prst="rect">
+                      <a:avLst/>
+                    </a:prstGeom>
+                  </pic:spPr>
+                </pic:pic>
+              </a:graphicData>
+            </a:graphic>
+          </wp:inline>
+        </w:drawing>
+      </w:r>
+    </w:p>
+    <w:p>
+      <w:r>
+        <w:lastRenderedPageBreak/>
+        <w:drawing>
+          <wp:inline distT="0" distB="0" distL="0" distR="0" wp14:anchorId="54BE3C2E" wp14:editId="5F90CB65">
+            <wp:extent cx="6858000" cy="3399155"/>
+            <wp:effectExtent l="0" t="0" r="0" b="0"/>
+            <wp:docPr id="21" name="Picture 21"/>
+            <wp:cNvGraphicFramePr>
+              <a:graphicFrameLocks xmlns:a="http://schemas.openxmlformats.org/drawingml/2006/main" noChangeAspect="1"/>
+            </wp:cNvGraphicFramePr>
+            <a:graphic xmlns:a="http://schemas.openxmlformats.org/drawingml/2006/main">
+              <a:graphicData uri="http://schemas.openxmlformats.org/drawingml/2006/picture">
+                <pic:pic xmlns:pic="http://schemas.openxmlformats.org/drawingml/2006/picture">
+                  <pic:nvPicPr>
+                    <pic:cNvPr id="1" name=""/>
+                    <pic:cNvPicPr/>
+                  </pic:nvPicPr>
+                  <pic:blipFill>
+                    <a:blip r:embed="rId25"/>
+                    <a:stretch>
+                      <a:fillRect/>
+                    </a:stretch>
+                  </pic:blipFill>
+                  <pic:spPr>
+                    <a:xfrm>
+                      <a:off x="0" y="0"/>
+                      <a:ext cx="6858000" cy="3399155"/>
+                    </a:xfrm>
+                    <a:prstGeom prst="rect">
+                      <a:avLst/>
+                    </a:prstGeom>
+                  </pic:spPr>
+                </pic:pic>
+              </a:graphicData>
+            </a:graphic>
+          </wp:inline>
+        </w:drawing>
+      </w:r>
+    </w:p>
+    <w:p>
+      <w:r>
+        <w:drawing>
+          <wp:inline distT="0" distB="0" distL="0" distR="0" wp14:anchorId="33B0877B" wp14:editId="41B9C2A3">
+            <wp:extent cx="6858000" cy="2145030"/>
+            <wp:effectExtent l="0" t="0" r="0" b="7620"/>
+            <wp:docPr id="22" name="Picture 22"/>
+            <wp:cNvGraphicFramePr>
+              <a:graphicFrameLocks xmlns:a="http://schemas.openxmlformats.org/drawingml/2006/main" noChangeAspect="1"/>
+            </wp:cNvGraphicFramePr>
+            <a:graphic xmlns:a="http://schemas.openxmlformats.org/drawingml/2006/main">
+              <a:graphicData uri="http://schemas.openxmlformats.org/drawingml/2006/picture">
+                <pic:pic xmlns:pic="http://schemas.openxmlformats.org/drawingml/2006/picture">
+                  <pic:nvPicPr>
+                    <pic:cNvPr id="1" name=""/>
+                    <pic:cNvPicPr/>
+                  </pic:nvPicPr>
+                  <pic:blipFill>
+                    <a:blip r:embed="rId26"/>
+                    <a:stretch>
+                      <a:fillRect/>
+                    </a:stretch>
+                  </pic:blipFill>
+                  <pic:spPr>
+                    <a:xfrm>
+                      <a:off x="0" y="0"/>
+                      <a:ext cx="6858000" cy="2145030"/>
                     </a:xfrm>
                     <a:prstGeom prst="rect">
                       <a:avLst/>

</xml_diff>

<commit_message>
update the code of session 7 and updated the docx
</commit_message>
<xml_diff>
--- a/Operating System.docx
+++ b/Operating System.docx
@@ -437,27 +437,7 @@
           <w:bCs/>
           <w:color w:val="000000" w:themeColor="text1"/>
         </w:rPr>
-        <w:t>cd</w:t>
-      </w:r>
-      <w:proofErr w:type="gramStart"/>
-      <w:r>
-        <w:rPr>
-          <w:rFonts w:ascii="Arial" w:hAnsi="Arial" w:cs="Arial"/>
-          <w:b/>
-          <w:bCs/>
-          <w:color w:val="000000" w:themeColor="text1"/>
-        </w:rPr>
-        <w:t xml:space="preserve"> ..</w:t>
-      </w:r>
-      <w:proofErr w:type="gramEnd"/>
-      <w:r>
-        <w:rPr>
-          <w:rFonts w:ascii="Arial" w:hAnsi="Arial" w:cs="Arial"/>
-          <w:b/>
-          <w:bCs/>
-          <w:color w:val="000000" w:themeColor="text1"/>
-        </w:rPr>
-        <w:t xml:space="preserve"> : - </w:t>
+        <w:t xml:space="preserve">cd .. : - </w:t>
       </w:r>
       <w:r>
         <w:rPr>
@@ -488,19 +468,8 @@
           <w:bCs/>
           <w:color w:val="000000" w:themeColor="text1"/>
         </w:rPr>
-        <w:t xml:space="preserve">cd </w:t>
-      </w:r>
-      <w:proofErr w:type="gramStart"/>
-      <w:r>
-        <w:rPr>
-          <w:rFonts w:ascii="Arial" w:hAnsi="Arial" w:cs="Arial"/>
-          <w:b/>
-          <w:bCs/>
-          <w:color w:val="000000" w:themeColor="text1"/>
-        </w:rPr>
-        <w:t>~ :</w:t>
-      </w:r>
-      <w:proofErr w:type="gramEnd"/>
+        <w:t>cd ~ :</w:t>
+      </w:r>
       <w:r>
         <w:rPr>
           <w:rFonts w:ascii="Arial" w:hAnsi="Arial" w:cs="Arial"/>
@@ -523,30 +492,8 @@
         <w:rPr>
           <w:rFonts w:ascii="Arial" w:hAnsi="Arial" w:cs="Arial"/>
         </w:rPr>
-        <w:t>If you are currently in /</w:t>
-      </w:r>
-      <w:proofErr w:type="spellStart"/>
-      <w:r>
-        <w:rPr>
-          <w:rFonts w:ascii="Arial" w:hAnsi="Arial" w:cs="Arial"/>
-        </w:rPr>
-        <w:t>usr</w:t>
-      </w:r>
-      <w:proofErr w:type="spellEnd"/>
-      <w:r>
-        <w:rPr>
-          <w:rFonts w:ascii="Arial" w:hAnsi="Arial" w:cs="Arial"/>
-        </w:rPr>
-        <w:t>/local/bin and you type cd ~, you will be returned to your home directory, which might be something like /home/</w:t>
-      </w:r>
-      <w:proofErr w:type="spellStart"/>
-      <w:r>
-        <w:rPr>
-          <w:rFonts w:ascii="Arial" w:hAnsi="Arial" w:cs="Arial"/>
-        </w:rPr>
-        <w:t>your_username</w:t>
-      </w:r>
-      <w:proofErr w:type="spellEnd"/>
+        <w:t>If you are currently in /usr/local/bin and you type cd ~, you will be returned to your home directory, which might be something like /home/your_username</w:t>
+      </w:r>
       <w:r>
         <w:rPr>
           <w:rFonts w:ascii="Arial" w:hAnsi="Arial" w:cs="Arial"/>
@@ -602,7 +549,6 @@
           <w:color w:val="000000" w:themeColor="text1"/>
         </w:rPr>
       </w:pPr>
-      <w:proofErr w:type="spellStart"/>
       <w:r>
         <w:rPr>
           <w:rFonts w:ascii="Arial" w:hAnsi="Arial" w:cs="Arial"/>
@@ -610,17 +556,7 @@
           <w:bCs/>
           <w:color w:val="000000" w:themeColor="text1"/>
         </w:rPr>
-        <w:t>cal</w:t>
-      </w:r>
-      <w:proofErr w:type="spellEnd"/>
-      <w:r>
-        <w:rPr>
-          <w:rFonts w:ascii="Arial" w:hAnsi="Arial" w:cs="Arial"/>
-          <w:b/>
-          <w:bCs/>
-          <w:color w:val="000000" w:themeColor="text1"/>
-        </w:rPr>
-        <w:t xml:space="preserve">: - </w:t>
+        <w:t xml:space="preserve">cal: - </w:t>
       </w:r>
       <w:r>
         <w:rPr>
@@ -644,7 +580,6 @@
           <w:color w:val="000000" w:themeColor="text1"/>
         </w:rPr>
       </w:pPr>
-      <w:proofErr w:type="spellStart"/>
       <w:r>
         <w:rPr>
           <w:rFonts w:ascii="Arial" w:hAnsi="Arial" w:cs="Arial"/>
@@ -652,17 +587,7 @@
           <w:bCs/>
           <w:color w:val="000000" w:themeColor="text1"/>
         </w:rPr>
-        <w:t>pwd</w:t>
-      </w:r>
-      <w:proofErr w:type="spellEnd"/>
-      <w:r>
-        <w:rPr>
-          <w:rFonts w:ascii="Arial" w:hAnsi="Arial" w:cs="Arial"/>
-          <w:b/>
-          <w:bCs/>
-          <w:color w:val="000000" w:themeColor="text1"/>
-        </w:rPr>
-        <w:t xml:space="preserve">: - </w:t>
+        <w:t xml:space="preserve">pwd: - </w:t>
       </w:r>
       <w:r>
         <w:rPr>
@@ -686,7 +611,6 @@
           <w:color w:val="000000" w:themeColor="text1"/>
         </w:rPr>
       </w:pPr>
-      <w:proofErr w:type="spellStart"/>
       <w:r>
         <w:rPr>
           <w:rFonts w:ascii="Arial" w:hAnsi="Arial" w:cs="Arial"/>
@@ -694,17 +618,7 @@
           <w:bCs/>
           <w:color w:val="000000" w:themeColor="text1"/>
         </w:rPr>
-        <w:t>mkdir</w:t>
-      </w:r>
-      <w:proofErr w:type="spellEnd"/>
-      <w:r>
-        <w:rPr>
-          <w:rFonts w:ascii="Arial" w:hAnsi="Arial" w:cs="Arial"/>
-          <w:b/>
-          <w:bCs/>
-          <w:color w:val="000000" w:themeColor="text1"/>
-        </w:rPr>
-        <w:t xml:space="preserve">: - </w:t>
+        <w:t xml:space="preserve">mkdir: - </w:t>
       </w:r>
       <w:r>
         <w:rPr>
@@ -742,23 +656,7 @@
           <w:rFonts w:ascii="Arial" w:hAnsi="Arial" w:cs="Arial"/>
           <w:color w:val="000000" w:themeColor="text1"/>
         </w:rPr>
-        <w:t xml:space="preserve">Make file any of the type. For </w:t>
-      </w:r>
-      <w:proofErr w:type="gramStart"/>
-      <w:r>
-        <w:rPr>
-          <w:rFonts w:ascii="Arial" w:hAnsi="Arial" w:cs="Arial"/>
-          <w:color w:val="000000" w:themeColor="text1"/>
-        </w:rPr>
-        <w:t>Example</w:t>
-      </w:r>
-      <w:proofErr w:type="gramEnd"/>
-      <w:r>
-        <w:rPr>
-          <w:rFonts w:ascii="Arial" w:hAnsi="Arial" w:cs="Arial"/>
-          <w:color w:val="000000" w:themeColor="text1"/>
-        </w:rPr>
-        <w:t xml:space="preserve"> if you want to create testing.txt then write touch testing.txt</w:t>
+        <w:t>Make file any of the type. For Example if you want to create testing.txt then write touch testing.txt</w:t>
       </w:r>
     </w:p>
     <w:p>
@@ -775,7 +673,6 @@
           <w:color w:val="000000" w:themeColor="text1"/>
         </w:rPr>
       </w:pPr>
-      <w:proofErr w:type="spellStart"/>
       <w:r>
         <w:rPr>
           <w:rFonts w:ascii="Arial" w:hAnsi="Arial" w:cs="Arial"/>
@@ -783,17 +680,7 @@
           <w:bCs/>
           <w:color w:val="000000" w:themeColor="text1"/>
         </w:rPr>
-        <w:t>rmdir</w:t>
-      </w:r>
-      <w:proofErr w:type="spellEnd"/>
-      <w:r>
-        <w:rPr>
-          <w:rFonts w:ascii="Arial" w:hAnsi="Arial" w:cs="Arial"/>
-          <w:b/>
-          <w:bCs/>
-          <w:color w:val="000000" w:themeColor="text1"/>
-        </w:rPr>
-        <w:t>:</w:t>
+        <w:t>rmdir:</w:t>
       </w:r>
       <w:r>
         <w:rPr>
@@ -947,7 +834,6 @@
           <w:color w:val="000000" w:themeColor="text1"/>
         </w:rPr>
       </w:pPr>
-      <w:proofErr w:type="spellStart"/>
       <w:r>
         <w:rPr>
           <w:rFonts w:ascii="Arial" w:hAnsi="Arial" w:cs="Arial"/>
@@ -955,17 +841,7 @@
           <w:bCs/>
           <w:color w:val="000000" w:themeColor="text1"/>
         </w:rPr>
-        <w:t>cat</w:t>
-      </w:r>
-      <w:proofErr w:type="spellEnd"/>
-      <w:r>
-        <w:rPr>
-          <w:rFonts w:ascii="Arial" w:hAnsi="Arial" w:cs="Arial"/>
-          <w:b/>
-          <w:bCs/>
-          <w:color w:val="000000" w:themeColor="text1"/>
-        </w:rPr>
-        <w:t xml:space="preserve">: - </w:t>
+        <w:t xml:space="preserve">cat: - </w:t>
       </w:r>
       <w:r>
         <w:rPr>
@@ -2594,15 +2470,7 @@
         <w:t>.</w:t>
       </w:r>
       <w:r>
-        <w:t xml:space="preserve"> write a shell script to create </w:t>
-      </w:r>
-      <w:proofErr w:type="gramStart"/>
-      <w:r>
-        <w:t>a</w:t>
-      </w:r>
-      <w:proofErr w:type="gramEnd"/>
-      <w:r>
-        <w:t xml:space="preserve"> array and store in array</w:t>
+        <w:t xml:space="preserve"> write a shell script to create a array and store in array</w:t>
       </w:r>
       <w:r>
         <w:t>.</w:t>
@@ -2652,6 +2520,9 @@
     </w:p>
     <w:p>
       <w:r>
+        <w:rPr>
+          <w:noProof/>
+        </w:rPr>
         <w:drawing>
           <wp:inline distT="0" distB="0" distL="0" distR="0" wp14:anchorId="43766C00" wp14:editId="67BCF2A9">
             <wp:extent cx="6858000" cy="3471545"/>
@@ -2751,6 +2622,9 @@
     </w:p>
     <w:p>
       <w:r>
+        <w:rPr>
+          <w:noProof/>
+        </w:rPr>
         <w:drawing>
           <wp:inline distT="0" distB="0" distL="0" distR="0" wp14:anchorId="4AAAE86C" wp14:editId="7F4A3025">
             <wp:extent cx="5896713" cy="1219200"/>
@@ -2793,8 +2667,768 @@
         <w:br w:type="page"/>
       </w:r>
     </w:p>
-    <w:p/>
-    <w:p/>
+    <w:p>
+      <w:pPr>
+        <w:pStyle w:val="Heading2"/>
+      </w:pPr>
+      <w:r>
+        <w:lastRenderedPageBreak/>
+        <w:t>1. write a shell script to make variable to read only also how to unset or delete a variable.</w:t>
+      </w:r>
+    </w:p>
+    <w:p>
+      <w:r>
+        <w:drawing>
+          <wp:inline distT="0" distB="0" distL="0" distR="0" wp14:anchorId="63BA666F" wp14:editId="6BFC9A1F">
+            <wp:extent cx="6858000" cy="5464810"/>
+            <wp:effectExtent l="0" t="0" r="0" b="2540"/>
+            <wp:docPr id="27" name="Picture 27"/>
+            <wp:cNvGraphicFramePr>
+              <a:graphicFrameLocks xmlns:a="http://schemas.openxmlformats.org/drawingml/2006/main" noChangeAspect="1"/>
+            </wp:cNvGraphicFramePr>
+            <a:graphic xmlns:a="http://schemas.openxmlformats.org/drawingml/2006/main">
+              <a:graphicData uri="http://schemas.openxmlformats.org/drawingml/2006/picture">
+                <pic:pic xmlns:pic="http://schemas.openxmlformats.org/drawingml/2006/picture">
+                  <pic:nvPicPr>
+                    <pic:cNvPr id="1" name=""/>
+                    <pic:cNvPicPr/>
+                  </pic:nvPicPr>
+                  <pic:blipFill>
+                    <a:blip r:embed="rId31"/>
+                    <a:stretch>
+                      <a:fillRect/>
+                    </a:stretch>
+                  </pic:blipFill>
+                  <pic:spPr>
+                    <a:xfrm>
+                      <a:off x="0" y="0"/>
+                      <a:ext cx="6858000" cy="5464810"/>
+                    </a:xfrm>
+                    <a:prstGeom prst="rect">
+                      <a:avLst/>
+                    </a:prstGeom>
+                  </pic:spPr>
+                </pic:pic>
+              </a:graphicData>
+            </a:graphic>
+          </wp:inline>
+        </w:drawing>
+      </w:r>
+    </w:p>
+    <w:p>
+      <w:r>
+        <w:drawing>
+          <wp:inline distT="0" distB="0" distL="0" distR="0" wp14:anchorId="34AF69FA" wp14:editId="6E92CA39">
+            <wp:extent cx="6858000" cy="1348740"/>
+            <wp:effectExtent l="0" t="0" r="0" b="3810"/>
+            <wp:docPr id="29" name="Picture 29"/>
+            <wp:cNvGraphicFramePr>
+              <a:graphicFrameLocks xmlns:a="http://schemas.openxmlformats.org/drawingml/2006/main" noChangeAspect="1"/>
+            </wp:cNvGraphicFramePr>
+            <a:graphic xmlns:a="http://schemas.openxmlformats.org/drawingml/2006/main">
+              <a:graphicData uri="http://schemas.openxmlformats.org/drawingml/2006/picture">
+                <pic:pic xmlns:pic="http://schemas.openxmlformats.org/drawingml/2006/picture">
+                  <pic:nvPicPr>
+                    <pic:cNvPr id="1" name=""/>
+                    <pic:cNvPicPr/>
+                  </pic:nvPicPr>
+                  <pic:blipFill>
+                    <a:blip r:embed="rId32"/>
+                    <a:stretch>
+                      <a:fillRect/>
+                    </a:stretch>
+                  </pic:blipFill>
+                  <pic:spPr>
+                    <a:xfrm>
+                      <a:off x="0" y="0"/>
+                      <a:ext cx="6858000" cy="1348740"/>
+                    </a:xfrm>
+                    <a:prstGeom prst="rect">
+                      <a:avLst/>
+                    </a:prstGeom>
+                  </pic:spPr>
+                </pic:pic>
+              </a:graphicData>
+            </a:graphic>
+          </wp:inline>
+        </w:drawing>
+      </w:r>
+    </w:p>
+    <w:p>
+      <w:r>
+        <w:br w:type="page"/>
+      </w:r>
+    </w:p>
+    <w:p>
+      <w:r>
+        <w:lastRenderedPageBreak/>
+        <w:drawing>
+          <wp:inline distT="0" distB="0" distL="0" distR="0" wp14:anchorId="29FC5A22" wp14:editId="180FCD8A">
+            <wp:extent cx="6858000" cy="3133725"/>
+            <wp:effectExtent l="0" t="0" r="0" b="9525"/>
+            <wp:docPr id="30" name="Picture 30"/>
+            <wp:cNvGraphicFramePr>
+              <a:graphicFrameLocks xmlns:a="http://schemas.openxmlformats.org/drawingml/2006/main" noChangeAspect="1"/>
+            </wp:cNvGraphicFramePr>
+            <a:graphic xmlns:a="http://schemas.openxmlformats.org/drawingml/2006/main">
+              <a:graphicData uri="http://schemas.openxmlformats.org/drawingml/2006/picture">
+                <pic:pic xmlns:pic="http://schemas.openxmlformats.org/drawingml/2006/picture">
+                  <pic:nvPicPr>
+                    <pic:cNvPr id="1" name=""/>
+                    <pic:cNvPicPr/>
+                  </pic:nvPicPr>
+                  <pic:blipFill>
+                    <a:blip r:embed="rId33"/>
+                    <a:stretch>
+                      <a:fillRect/>
+                    </a:stretch>
+                  </pic:blipFill>
+                  <pic:spPr>
+                    <a:xfrm>
+                      <a:off x="0" y="0"/>
+                      <a:ext cx="6858000" cy="3133725"/>
+                    </a:xfrm>
+                    <a:prstGeom prst="rect">
+                      <a:avLst/>
+                    </a:prstGeom>
+                  </pic:spPr>
+                </pic:pic>
+              </a:graphicData>
+            </a:graphic>
+          </wp:inline>
+        </w:drawing>
+      </w:r>
+    </w:p>
+    <w:p>
+      <w:r>
+        <w:drawing>
+          <wp:inline distT="0" distB="0" distL="0" distR="0" wp14:anchorId="61C14071" wp14:editId="3F54A46C">
+            <wp:extent cx="6858000" cy="1473835"/>
+            <wp:effectExtent l="0" t="0" r="0" b="0"/>
+            <wp:docPr id="31" name="Picture 31"/>
+            <wp:cNvGraphicFramePr>
+              <a:graphicFrameLocks xmlns:a="http://schemas.openxmlformats.org/drawingml/2006/main" noChangeAspect="1"/>
+            </wp:cNvGraphicFramePr>
+            <a:graphic xmlns:a="http://schemas.openxmlformats.org/drawingml/2006/main">
+              <a:graphicData uri="http://schemas.openxmlformats.org/drawingml/2006/picture">
+                <pic:pic xmlns:pic="http://schemas.openxmlformats.org/drawingml/2006/picture">
+                  <pic:nvPicPr>
+                    <pic:cNvPr id="1" name=""/>
+                    <pic:cNvPicPr/>
+                  </pic:nvPicPr>
+                  <pic:blipFill>
+                    <a:blip r:embed="rId34"/>
+                    <a:stretch>
+                      <a:fillRect/>
+                    </a:stretch>
+                  </pic:blipFill>
+                  <pic:spPr>
+                    <a:xfrm>
+                      <a:off x="0" y="0"/>
+                      <a:ext cx="6858000" cy="1473835"/>
+                    </a:xfrm>
+                    <a:prstGeom prst="rect">
+                      <a:avLst/>
+                    </a:prstGeom>
+                  </pic:spPr>
+                </pic:pic>
+              </a:graphicData>
+            </a:graphic>
+          </wp:inline>
+        </w:drawing>
+      </w:r>
+    </w:p>
+    <w:p>
+      <w:r>
+        <w:br w:type="page"/>
+      </w:r>
+    </w:p>
+    <w:p>
+      <w:r>
+        <w:lastRenderedPageBreak/>
+        <w:drawing>
+          <wp:inline distT="0" distB="0" distL="0" distR="0" wp14:anchorId="57DBB265" wp14:editId="37D805F9">
+            <wp:extent cx="6858000" cy="5282565"/>
+            <wp:effectExtent l="0" t="0" r="0" b="0"/>
+            <wp:docPr id="32" name="Picture 32"/>
+            <wp:cNvGraphicFramePr>
+              <a:graphicFrameLocks xmlns:a="http://schemas.openxmlformats.org/drawingml/2006/main" noChangeAspect="1"/>
+            </wp:cNvGraphicFramePr>
+            <a:graphic xmlns:a="http://schemas.openxmlformats.org/drawingml/2006/main">
+              <a:graphicData uri="http://schemas.openxmlformats.org/drawingml/2006/picture">
+                <pic:pic xmlns:pic="http://schemas.openxmlformats.org/drawingml/2006/picture">
+                  <pic:nvPicPr>
+                    <pic:cNvPr id="1" name=""/>
+                    <pic:cNvPicPr/>
+                  </pic:nvPicPr>
+                  <pic:blipFill>
+                    <a:blip r:embed="rId35"/>
+                    <a:stretch>
+                      <a:fillRect/>
+                    </a:stretch>
+                  </pic:blipFill>
+                  <pic:spPr>
+                    <a:xfrm>
+                      <a:off x="0" y="0"/>
+                      <a:ext cx="6858000" cy="5282565"/>
+                    </a:xfrm>
+                    <a:prstGeom prst="rect">
+                      <a:avLst/>
+                    </a:prstGeom>
+                  </pic:spPr>
+                </pic:pic>
+              </a:graphicData>
+            </a:graphic>
+          </wp:inline>
+        </w:drawing>
+      </w:r>
+      <w:r>
+        <w:drawing>
+          <wp:inline distT="0" distB="0" distL="0" distR="0" wp14:anchorId="013D52EF" wp14:editId="40368E17">
+            <wp:extent cx="6858000" cy="1923415"/>
+            <wp:effectExtent l="0" t="0" r="0" b="635"/>
+            <wp:docPr id="33" name="Picture 33"/>
+            <wp:cNvGraphicFramePr>
+              <a:graphicFrameLocks xmlns:a="http://schemas.openxmlformats.org/drawingml/2006/main" noChangeAspect="1"/>
+            </wp:cNvGraphicFramePr>
+            <a:graphic xmlns:a="http://schemas.openxmlformats.org/drawingml/2006/main">
+              <a:graphicData uri="http://schemas.openxmlformats.org/drawingml/2006/picture">
+                <pic:pic xmlns:pic="http://schemas.openxmlformats.org/drawingml/2006/picture">
+                  <pic:nvPicPr>
+                    <pic:cNvPr id="1" name=""/>
+                    <pic:cNvPicPr/>
+                  </pic:nvPicPr>
+                  <pic:blipFill>
+                    <a:blip r:embed="rId36"/>
+                    <a:stretch>
+                      <a:fillRect/>
+                    </a:stretch>
+                  </pic:blipFill>
+                  <pic:spPr>
+                    <a:xfrm>
+                      <a:off x="0" y="0"/>
+                      <a:ext cx="6858000" cy="1923415"/>
+                    </a:xfrm>
+                    <a:prstGeom prst="rect">
+                      <a:avLst/>
+                    </a:prstGeom>
+                  </pic:spPr>
+                </pic:pic>
+              </a:graphicData>
+            </a:graphic>
+          </wp:inline>
+        </w:drawing>
+      </w:r>
+    </w:p>
+    <w:p>
+      <w:r>
+        <w:br w:type="page"/>
+      </w:r>
+    </w:p>
+    <w:p>
+      <w:r>
+        <w:lastRenderedPageBreak/>
+        <w:drawing>
+          <wp:inline distT="0" distB="0" distL="0" distR="0" wp14:anchorId="58111CC6" wp14:editId="384C298A">
+            <wp:extent cx="6858000" cy="4411345"/>
+            <wp:effectExtent l="0" t="0" r="0" b="8255"/>
+            <wp:docPr id="35" name="Picture 35"/>
+            <wp:cNvGraphicFramePr>
+              <a:graphicFrameLocks xmlns:a="http://schemas.openxmlformats.org/drawingml/2006/main" noChangeAspect="1"/>
+            </wp:cNvGraphicFramePr>
+            <a:graphic xmlns:a="http://schemas.openxmlformats.org/drawingml/2006/main">
+              <a:graphicData uri="http://schemas.openxmlformats.org/drawingml/2006/picture">
+                <pic:pic xmlns:pic="http://schemas.openxmlformats.org/drawingml/2006/picture">
+                  <pic:nvPicPr>
+                    <pic:cNvPr id="1" name=""/>
+                    <pic:cNvPicPr/>
+                  </pic:nvPicPr>
+                  <pic:blipFill>
+                    <a:blip r:embed="rId37"/>
+                    <a:stretch>
+                      <a:fillRect/>
+                    </a:stretch>
+                  </pic:blipFill>
+                  <pic:spPr>
+                    <a:xfrm>
+                      <a:off x="0" y="0"/>
+                      <a:ext cx="6858000" cy="4411345"/>
+                    </a:xfrm>
+                    <a:prstGeom prst="rect">
+                      <a:avLst/>
+                    </a:prstGeom>
+                  </pic:spPr>
+                </pic:pic>
+              </a:graphicData>
+            </a:graphic>
+          </wp:inline>
+        </w:drawing>
+      </w:r>
+      <w:r>
+        <w:drawing>
+          <wp:inline distT="0" distB="0" distL="0" distR="0" wp14:anchorId="6698F44A" wp14:editId="6A015A46">
+            <wp:extent cx="6858000" cy="1687195"/>
+            <wp:effectExtent l="0" t="0" r="0" b="8255"/>
+            <wp:docPr id="36" name="Picture 36"/>
+            <wp:cNvGraphicFramePr>
+              <a:graphicFrameLocks xmlns:a="http://schemas.openxmlformats.org/drawingml/2006/main" noChangeAspect="1"/>
+            </wp:cNvGraphicFramePr>
+            <a:graphic xmlns:a="http://schemas.openxmlformats.org/drawingml/2006/main">
+              <a:graphicData uri="http://schemas.openxmlformats.org/drawingml/2006/picture">
+                <pic:pic xmlns:pic="http://schemas.openxmlformats.org/drawingml/2006/picture">
+                  <pic:nvPicPr>
+                    <pic:cNvPr id="1" name=""/>
+                    <pic:cNvPicPr/>
+                  </pic:nvPicPr>
+                  <pic:blipFill>
+                    <a:blip r:embed="rId38"/>
+                    <a:stretch>
+                      <a:fillRect/>
+                    </a:stretch>
+                  </pic:blipFill>
+                  <pic:spPr>
+                    <a:xfrm>
+                      <a:off x="0" y="0"/>
+                      <a:ext cx="6858000" cy="1687195"/>
+                    </a:xfrm>
+                    <a:prstGeom prst="rect">
+                      <a:avLst/>
+                    </a:prstGeom>
+                  </pic:spPr>
+                </pic:pic>
+              </a:graphicData>
+            </a:graphic>
+          </wp:inline>
+        </w:drawing>
+      </w:r>
+    </w:p>
+    <w:p>
+      <w:r>
+        <w:br w:type="page"/>
+      </w:r>
+    </w:p>
+    <w:p>
+      <w:r>
+        <w:lastRenderedPageBreak/>
+        <w:drawing>
+          <wp:inline distT="0" distB="0" distL="0" distR="0" wp14:anchorId="35594FD4" wp14:editId="48BAB4F8">
+            <wp:extent cx="6858000" cy="5852160"/>
+            <wp:effectExtent l="0" t="0" r="0" b="0"/>
+            <wp:docPr id="37" name="Picture 37"/>
+            <wp:cNvGraphicFramePr>
+              <a:graphicFrameLocks xmlns:a="http://schemas.openxmlformats.org/drawingml/2006/main" noChangeAspect="1"/>
+            </wp:cNvGraphicFramePr>
+            <a:graphic xmlns:a="http://schemas.openxmlformats.org/drawingml/2006/main">
+              <a:graphicData uri="http://schemas.openxmlformats.org/drawingml/2006/picture">
+                <pic:pic xmlns:pic="http://schemas.openxmlformats.org/drawingml/2006/picture">
+                  <pic:nvPicPr>
+                    <pic:cNvPr id="1" name=""/>
+                    <pic:cNvPicPr/>
+                  </pic:nvPicPr>
+                  <pic:blipFill>
+                    <a:blip r:embed="rId39"/>
+                    <a:stretch>
+                      <a:fillRect/>
+                    </a:stretch>
+                  </pic:blipFill>
+                  <pic:spPr>
+                    <a:xfrm>
+                      <a:off x="0" y="0"/>
+                      <a:ext cx="6858000" cy="5852160"/>
+                    </a:xfrm>
+                    <a:prstGeom prst="rect">
+                      <a:avLst/>
+                    </a:prstGeom>
+                  </pic:spPr>
+                </pic:pic>
+              </a:graphicData>
+            </a:graphic>
+          </wp:inline>
+        </w:drawing>
+      </w:r>
+    </w:p>
+    <w:p>
+      <w:r>
+        <w:br w:type="page"/>
+      </w:r>
+    </w:p>
+    <w:p>
+      <w:r>
+        <w:lastRenderedPageBreak/>
+        <w:drawing>
+          <wp:inline distT="0" distB="0" distL="0" distR="0" wp14:anchorId="5C9957C9" wp14:editId="6F32CC2F">
+            <wp:extent cx="6858000" cy="4024630"/>
+            <wp:effectExtent l="0" t="0" r="0" b="0"/>
+            <wp:docPr id="38" name="Picture 38"/>
+            <wp:cNvGraphicFramePr>
+              <a:graphicFrameLocks xmlns:a="http://schemas.openxmlformats.org/drawingml/2006/main" noChangeAspect="1"/>
+            </wp:cNvGraphicFramePr>
+            <a:graphic xmlns:a="http://schemas.openxmlformats.org/drawingml/2006/main">
+              <a:graphicData uri="http://schemas.openxmlformats.org/drawingml/2006/picture">
+                <pic:pic xmlns:pic="http://schemas.openxmlformats.org/drawingml/2006/picture">
+                  <pic:nvPicPr>
+                    <pic:cNvPr id="1" name=""/>
+                    <pic:cNvPicPr/>
+                  </pic:nvPicPr>
+                  <pic:blipFill>
+                    <a:blip r:embed="rId40"/>
+                    <a:stretch>
+                      <a:fillRect/>
+                    </a:stretch>
+                  </pic:blipFill>
+                  <pic:spPr>
+                    <a:xfrm>
+                      <a:off x="0" y="0"/>
+                      <a:ext cx="6858000" cy="4024630"/>
+                    </a:xfrm>
+                    <a:prstGeom prst="rect">
+                      <a:avLst/>
+                    </a:prstGeom>
+                  </pic:spPr>
+                </pic:pic>
+              </a:graphicData>
+            </a:graphic>
+          </wp:inline>
+        </w:drawing>
+      </w:r>
+    </w:p>
+    <w:p>
+      <w:r>
+        <w:br w:type="page"/>
+      </w:r>
+    </w:p>
+    <w:p>
+      <w:r>
+        <w:lastRenderedPageBreak/>
+        <w:drawing>
+          <wp:inline distT="0" distB="0" distL="0" distR="0" wp14:anchorId="12BF4F51" wp14:editId="1D897894">
+            <wp:extent cx="6858000" cy="3053715"/>
+            <wp:effectExtent l="0" t="0" r="0" b="0"/>
+            <wp:docPr id="39" name="Picture 39"/>
+            <wp:cNvGraphicFramePr>
+              <a:graphicFrameLocks xmlns:a="http://schemas.openxmlformats.org/drawingml/2006/main" noChangeAspect="1"/>
+            </wp:cNvGraphicFramePr>
+            <a:graphic xmlns:a="http://schemas.openxmlformats.org/drawingml/2006/main">
+              <a:graphicData uri="http://schemas.openxmlformats.org/drawingml/2006/picture">
+                <pic:pic xmlns:pic="http://schemas.openxmlformats.org/drawingml/2006/picture">
+                  <pic:nvPicPr>
+                    <pic:cNvPr id="1" name=""/>
+                    <pic:cNvPicPr/>
+                  </pic:nvPicPr>
+                  <pic:blipFill>
+                    <a:blip r:embed="rId41"/>
+                    <a:stretch>
+                      <a:fillRect/>
+                    </a:stretch>
+                  </pic:blipFill>
+                  <pic:spPr>
+                    <a:xfrm>
+                      <a:off x="0" y="0"/>
+                      <a:ext cx="6858000" cy="3053715"/>
+                    </a:xfrm>
+                    <a:prstGeom prst="rect">
+                      <a:avLst/>
+                    </a:prstGeom>
+                  </pic:spPr>
+                </pic:pic>
+              </a:graphicData>
+            </a:graphic>
+          </wp:inline>
+        </w:drawing>
+      </w:r>
+    </w:p>
+    <w:p>
+      <w:r>
+        <w:drawing>
+          <wp:inline distT="0" distB="0" distL="0" distR="0" wp14:anchorId="0814BED4" wp14:editId="2040A4EE">
+            <wp:extent cx="6858000" cy="1437005"/>
+            <wp:effectExtent l="0" t="0" r="0" b="0"/>
+            <wp:docPr id="40" name="Picture 40"/>
+            <wp:cNvGraphicFramePr>
+              <a:graphicFrameLocks xmlns:a="http://schemas.openxmlformats.org/drawingml/2006/main" noChangeAspect="1"/>
+            </wp:cNvGraphicFramePr>
+            <a:graphic xmlns:a="http://schemas.openxmlformats.org/drawingml/2006/main">
+              <a:graphicData uri="http://schemas.openxmlformats.org/drawingml/2006/picture">
+                <pic:pic xmlns:pic="http://schemas.openxmlformats.org/drawingml/2006/picture">
+                  <pic:nvPicPr>
+                    <pic:cNvPr id="1" name=""/>
+                    <pic:cNvPicPr/>
+                  </pic:nvPicPr>
+                  <pic:blipFill>
+                    <a:blip r:embed="rId42"/>
+                    <a:stretch>
+                      <a:fillRect/>
+                    </a:stretch>
+                  </pic:blipFill>
+                  <pic:spPr>
+                    <a:xfrm>
+                      <a:off x="0" y="0"/>
+                      <a:ext cx="6858000" cy="1437005"/>
+                    </a:xfrm>
+                    <a:prstGeom prst="rect">
+                      <a:avLst/>
+                    </a:prstGeom>
+                  </pic:spPr>
+                </pic:pic>
+              </a:graphicData>
+            </a:graphic>
+          </wp:inline>
+        </w:drawing>
+      </w:r>
+    </w:p>
+    <w:p>
+      <w:r>
+        <w:br w:type="page"/>
+      </w:r>
+    </w:p>
+    <w:p>
+      <w:r>
+        <w:lastRenderedPageBreak/>
+        <w:drawing>
+          <wp:inline distT="0" distB="0" distL="0" distR="0" wp14:anchorId="458AA8A6" wp14:editId="0F75B5AA">
+            <wp:extent cx="6858000" cy="8348980"/>
+            <wp:effectExtent l="0" t="0" r="0" b="0"/>
+            <wp:docPr id="41" name="Picture 41"/>
+            <wp:cNvGraphicFramePr>
+              <a:graphicFrameLocks xmlns:a="http://schemas.openxmlformats.org/drawingml/2006/main" noChangeAspect="1"/>
+            </wp:cNvGraphicFramePr>
+            <a:graphic xmlns:a="http://schemas.openxmlformats.org/drawingml/2006/main">
+              <a:graphicData uri="http://schemas.openxmlformats.org/drawingml/2006/picture">
+                <pic:pic xmlns:pic="http://schemas.openxmlformats.org/drawingml/2006/picture">
+                  <pic:nvPicPr>
+                    <pic:cNvPr id="1" name=""/>
+                    <pic:cNvPicPr/>
+                  </pic:nvPicPr>
+                  <pic:blipFill>
+                    <a:blip r:embed="rId43"/>
+                    <a:stretch>
+                      <a:fillRect/>
+                    </a:stretch>
+                  </pic:blipFill>
+                  <pic:spPr>
+                    <a:xfrm>
+                      <a:off x="0" y="0"/>
+                      <a:ext cx="6858000" cy="8348980"/>
+                    </a:xfrm>
+                    <a:prstGeom prst="rect">
+                      <a:avLst/>
+                    </a:prstGeom>
+                  </pic:spPr>
+                </pic:pic>
+              </a:graphicData>
+            </a:graphic>
+          </wp:inline>
+        </w:drawing>
+      </w:r>
+    </w:p>
+    <w:p>
+      <w:r>
+        <w:lastRenderedPageBreak/>
+        <w:drawing>
+          <wp:inline distT="0" distB="0" distL="0" distR="0" wp14:anchorId="5C5BE5AA" wp14:editId="19513E39">
+            <wp:extent cx="6858000" cy="1903095"/>
+            <wp:effectExtent l="0" t="0" r="0" b="1905"/>
+            <wp:docPr id="42" name="Picture 42"/>
+            <wp:cNvGraphicFramePr>
+              <a:graphicFrameLocks xmlns:a="http://schemas.openxmlformats.org/drawingml/2006/main" noChangeAspect="1"/>
+            </wp:cNvGraphicFramePr>
+            <a:graphic xmlns:a="http://schemas.openxmlformats.org/drawingml/2006/main">
+              <a:graphicData uri="http://schemas.openxmlformats.org/drawingml/2006/picture">
+                <pic:pic xmlns:pic="http://schemas.openxmlformats.org/drawingml/2006/picture">
+                  <pic:nvPicPr>
+                    <pic:cNvPr id="1" name=""/>
+                    <pic:cNvPicPr/>
+                  </pic:nvPicPr>
+                  <pic:blipFill>
+                    <a:blip r:embed="rId44"/>
+                    <a:stretch>
+                      <a:fillRect/>
+                    </a:stretch>
+                  </pic:blipFill>
+                  <pic:spPr>
+                    <a:xfrm>
+                      <a:off x="0" y="0"/>
+                      <a:ext cx="6858000" cy="1903095"/>
+                    </a:xfrm>
+                    <a:prstGeom prst="rect">
+                      <a:avLst/>
+                    </a:prstGeom>
+                  </pic:spPr>
+                </pic:pic>
+              </a:graphicData>
+            </a:graphic>
+          </wp:inline>
+        </w:drawing>
+      </w:r>
+    </w:p>
+    <w:p>
+      <w:r>
+        <w:br w:type="page"/>
+      </w:r>
+    </w:p>
+    <w:p>
+      <w:r>
+        <w:lastRenderedPageBreak/>
+        <w:drawing>
+          <wp:inline distT="0" distB="0" distL="0" distR="0" wp14:anchorId="4C88DA83" wp14:editId="6C171EEE">
+            <wp:extent cx="6858000" cy="3303270"/>
+            <wp:effectExtent l="0" t="0" r="0" b="0"/>
+            <wp:docPr id="43" name="Picture 43"/>
+            <wp:cNvGraphicFramePr>
+              <a:graphicFrameLocks xmlns:a="http://schemas.openxmlformats.org/drawingml/2006/main" noChangeAspect="1"/>
+            </wp:cNvGraphicFramePr>
+            <a:graphic xmlns:a="http://schemas.openxmlformats.org/drawingml/2006/main">
+              <a:graphicData uri="http://schemas.openxmlformats.org/drawingml/2006/picture">
+                <pic:pic xmlns:pic="http://schemas.openxmlformats.org/drawingml/2006/picture">
+                  <pic:nvPicPr>
+                    <pic:cNvPr id="1" name=""/>
+                    <pic:cNvPicPr/>
+                  </pic:nvPicPr>
+                  <pic:blipFill>
+                    <a:blip r:embed="rId45"/>
+                    <a:stretch>
+                      <a:fillRect/>
+                    </a:stretch>
+                  </pic:blipFill>
+                  <pic:spPr>
+                    <a:xfrm>
+                      <a:off x="0" y="0"/>
+                      <a:ext cx="6858000" cy="3303270"/>
+                    </a:xfrm>
+                    <a:prstGeom prst="rect">
+                      <a:avLst/>
+                    </a:prstGeom>
+                  </pic:spPr>
+                </pic:pic>
+              </a:graphicData>
+            </a:graphic>
+          </wp:inline>
+        </w:drawing>
+      </w:r>
+    </w:p>
+    <w:p>
+      <w:r>
+        <w:drawing>
+          <wp:inline distT="0" distB="0" distL="0" distR="0" wp14:anchorId="7EF0ED38" wp14:editId="439E761A">
+            <wp:extent cx="6858000" cy="1304290"/>
+            <wp:effectExtent l="0" t="0" r="0" b="0"/>
+            <wp:docPr id="44" name="Picture 44"/>
+            <wp:cNvGraphicFramePr>
+              <a:graphicFrameLocks xmlns:a="http://schemas.openxmlformats.org/drawingml/2006/main" noChangeAspect="1"/>
+            </wp:cNvGraphicFramePr>
+            <a:graphic xmlns:a="http://schemas.openxmlformats.org/drawingml/2006/main">
+              <a:graphicData uri="http://schemas.openxmlformats.org/drawingml/2006/picture">
+                <pic:pic xmlns:pic="http://schemas.openxmlformats.org/drawingml/2006/picture">
+                  <pic:nvPicPr>
+                    <pic:cNvPr id="1" name=""/>
+                    <pic:cNvPicPr/>
+                  </pic:nvPicPr>
+                  <pic:blipFill>
+                    <a:blip r:embed="rId46"/>
+                    <a:stretch>
+                      <a:fillRect/>
+                    </a:stretch>
+                  </pic:blipFill>
+                  <pic:spPr>
+                    <a:xfrm>
+                      <a:off x="0" y="0"/>
+                      <a:ext cx="6858000" cy="1304290"/>
+                    </a:xfrm>
+                    <a:prstGeom prst="rect">
+                      <a:avLst/>
+                    </a:prstGeom>
+                  </pic:spPr>
+                </pic:pic>
+              </a:graphicData>
+            </a:graphic>
+          </wp:inline>
+        </w:drawing>
+      </w:r>
+    </w:p>
+    <w:p>
+      <w:r>
+        <w:br w:type="page"/>
+      </w:r>
+    </w:p>
+    <w:p>
+      <w:r>
+        <w:lastRenderedPageBreak/>
+        <w:drawing>
+          <wp:inline distT="0" distB="0" distL="0" distR="0" wp14:anchorId="206874DC" wp14:editId="58A9ABB5">
+            <wp:extent cx="6858000" cy="4188460"/>
+            <wp:effectExtent l="0" t="0" r="0" b="2540"/>
+            <wp:docPr id="45" name="Picture 45"/>
+            <wp:cNvGraphicFramePr>
+              <a:graphicFrameLocks xmlns:a="http://schemas.openxmlformats.org/drawingml/2006/main" noChangeAspect="1"/>
+            </wp:cNvGraphicFramePr>
+            <a:graphic xmlns:a="http://schemas.openxmlformats.org/drawingml/2006/main">
+              <a:graphicData uri="http://schemas.openxmlformats.org/drawingml/2006/picture">
+                <pic:pic xmlns:pic="http://schemas.openxmlformats.org/drawingml/2006/picture">
+                  <pic:nvPicPr>
+                    <pic:cNvPr id="1" name=""/>
+                    <pic:cNvPicPr/>
+                  </pic:nvPicPr>
+                  <pic:blipFill>
+                    <a:blip r:embed="rId47"/>
+                    <a:stretch>
+                      <a:fillRect/>
+                    </a:stretch>
+                  </pic:blipFill>
+                  <pic:spPr>
+                    <a:xfrm>
+                      <a:off x="0" y="0"/>
+                      <a:ext cx="6858000" cy="4188460"/>
+                    </a:xfrm>
+                    <a:prstGeom prst="rect">
+                      <a:avLst/>
+                    </a:prstGeom>
+                  </pic:spPr>
+                </pic:pic>
+              </a:graphicData>
+            </a:graphic>
+          </wp:inline>
+        </w:drawing>
+      </w:r>
+    </w:p>
+    <w:p>
+      <w:r>
+        <w:drawing>
+          <wp:inline distT="0" distB="0" distL="0" distR="0" wp14:anchorId="3DF58246" wp14:editId="54D19A47">
+            <wp:extent cx="6858000" cy="1393190"/>
+            <wp:effectExtent l="0" t="0" r="0" b="0"/>
+            <wp:docPr id="46" name="Picture 46"/>
+            <wp:cNvGraphicFramePr>
+              <a:graphicFrameLocks xmlns:a="http://schemas.openxmlformats.org/drawingml/2006/main" noChangeAspect="1"/>
+            </wp:cNvGraphicFramePr>
+            <a:graphic xmlns:a="http://schemas.openxmlformats.org/drawingml/2006/main">
+              <a:graphicData uri="http://schemas.openxmlformats.org/drawingml/2006/picture">
+                <pic:pic xmlns:pic="http://schemas.openxmlformats.org/drawingml/2006/picture">
+                  <pic:nvPicPr>
+                    <pic:cNvPr id="1" name=""/>
+                    <pic:cNvPicPr/>
+                  </pic:nvPicPr>
+                  <pic:blipFill>
+                    <a:blip r:embed="rId48"/>
+                    <a:stretch>
+                      <a:fillRect/>
+                    </a:stretch>
+                  </pic:blipFill>
+                  <pic:spPr>
+                    <a:xfrm>
+                      <a:off x="0" y="0"/>
+                      <a:ext cx="6858000" cy="1393190"/>
+                    </a:xfrm>
+                    <a:prstGeom prst="rect">
+                      <a:avLst/>
+                    </a:prstGeom>
+                  </pic:spPr>
+                </pic:pic>
+              </a:graphicData>
+            </a:graphic>
+          </wp:inline>
+        </w:drawing>
+      </w:r>
+    </w:p>
     <w:p>
       <w:r>
         <w:br w:type="page"/>
@@ -2811,48 +3445,19 @@
     </w:p>
     <w:p>
       <w:r>
-        <w:t xml:space="preserve">1. What are the </w:t>
-      </w:r>
-      <w:proofErr w:type="spellStart"/>
-      <w:r>
-        <w:t>premitive</w:t>
-      </w:r>
-      <w:proofErr w:type="spellEnd"/>
-      <w:r>
-        <w:t xml:space="preserve"> and non-</w:t>
-      </w:r>
-      <w:proofErr w:type="spellStart"/>
-      <w:r>
-        <w:t>premitive</w:t>
-      </w:r>
-      <w:proofErr w:type="spellEnd"/>
-      <w:r>
-        <w:t xml:space="preserve"> processes.</w:t>
-      </w:r>
-    </w:p>
-    <w:p>
-      <w:r>
-        <w:t xml:space="preserve">2. Explain with the help of example how </w:t>
-      </w:r>
-      <w:proofErr w:type="spellStart"/>
-      <w:r>
-        <w:t>sortest</w:t>
-      </w:r>
-      <w:proofErr w:type="spellEnd"/>
-      <w:r>
-        <w:t xml:space="preserve"> job first algorithm is better </w:t>
-      </w:r>
-      <w:proofErr w:type="spellStart"/>
-      <w:r>
-        <w:t>then</w:t>
-      </w:r>
-      <w:proofErr w:type="spellEnd"/>
-      <w:r>
-        <w:t xml:space="preserve"> first come first server algorithm.</w:t>
-      </w:r>
-    </w:p>
-    <w:p>
-      <w:r>
+        <w:t>1. What are the premitive and non-premitive processes.</w:t>
+      </w:r>
+    </w:p>
+    <w:p>
+      <w:r>
+        <w:t>2. Explain with the help of example how sortest job first algorithm is better then first come first server algorithm.</w:t>
+      </w:r>
+    </w:p>
+    <w:p>
+      <w:r>
+        <w:rPr>
+          <w:noProof/>
+        </w:rPr>
         <w:drawing>
           <wp:inline distT="0" distB="0" distL="0" distR="0" wp14:anchorId="1EBAFF1C" wp14:editId="03E268BF">
             <wp:extent cx="6858000" cy="3648710"/>
@@ -2869,7 +3474,7 @@
                     <pic:cNvPicPr/>
                   </pic:nvPicPr>
                   <pic:blipFill>
-                    <a:blip r:embed="rId31"/>
+                    <a:blip r:embed="rId49"/>
                     <a:stretch>
                       <a:fillRect/>
                     </a:stretch>

</xml_diff>